<commit_message>
Final sealed claim code update
Final sealed claim code update as part of ROC-9359
</commit_message>
<xml_diff>
--- a/docker/docmosis/templates/CV-SPEC-CLM-ENG-00001-v01.docx
+++ b/docker/docmosis/templates/CV-SPEC-CLM-ENG-00001-v01.docx
@@ -1542,12 +1542,74 @@
             <w:r>
               <w:rPr>
                 <w:rFonts w:ascii="GDSTransportWebsite" w:hAnsi="GDSTransportWebsite"/>
+                <w:color w:val="000000" w:themeColor="text1"/>
+              </w:rPr>
+              <w:t>&lt;&lt;cs_</w:t>
+            </w:r>
+            <w:proofErr w:type="gramStart"/>
+            <w:r>
+              <w:rPr>
+                <w:rFonts w:ascii="GDSTransportWebsite" w:hAnsi="GDSTransportWebsite"/>
+                <w:color w:val="000000" w:themeColor="text1"/>
+              </w:rPr>
+              <w:t>{</w:t>
+            </w:r>
+            <w:r>
+              <w:rPr>
+                <w:rFonts w:ascii="GDSTransportWebsite" w:hAnsi="GDSTransportWebsite"/>
+                <w:color w:val="000000" w:themeColor="text1"/>
+              </w:rPr>
+              <w:t>!</w:t>
+            </w:r>
+            <w:proofErr w:type="spellStart"/>
+            <w:r>
+              <w:rPr>
+                <w:rFonts w:ascii="GDSTransportWebsite" w:hAnsi="GDSTransportWebsite"/>
+                <w:color w:val="000000" w:themeColor="text1"/>
+              </w:rPr>
+              <w:t>isBlank</w:t>
+            </w:r>
+            <w:proofErr w:type="spellEnd"/>
+            <w:proofErr w:type="gramEnd"/>
+            <w:r>
+              <w:rPr>
+                <w:rFonts w:ascii="GDSTransportWebsite" w:hAnsi="GDSTransportWebsite"/>
+                <w:color w:val="000000" w:themeColor="text1"/>
+              </w:rPr>
+              <w:t>(</w:t>
+            </w:r>
+            <w:proofErr w:type="spellStart"/>
+            <w:r>
+              <w:rPr>
+                <w:rFonts w:ascii="GDSTransportWebsite" w:hAnsi="GDSTransportWebsite"/>
+                <w:color w:val="0A0A0A"/>
+              </w:rPr>
+              <w:t>individualDateOfBirth</w:t>
+            </w:r>
+            <w:proofErr w:type="spellEnd"/>
+            <w:r>
+              <w:rPr>
+                <w:rFonts w:ascii="GDSTransportWebsite" w:hAnsi="GDSTransportWebsite"/>
+                <w:color w:val="000000" w:themeColor="text1"/>
+              </w:rPr>
+              <w:t>)}&gt;&gt;</w:t>
+            </w:r>
+            <w:r>
+              <w:rPr>
+                <w:rFonts w:ascii="GDSTransportWebsite" w:hAnsi="GDSTransportWebsite"/>
                 <w:b/>
                 <w:bCs/>
                 <w:color w:val="0A0A0A"/>
                 <w:shd w:val="clear" w:color="auto" w:fill="FFFFFF"/>
               </w:rPr>
               <w:t>Date of Birth</w:t>
+            </w:r>
+            <w:r>
+              <w:rPr>
+                <w:rFonts w:ascii="GDSTransportWebsite" w:hAnsi="GDSTransportWebsite"/>
+                <w:color w:val="000000" w:themeColor="text1"/>
+              </w:rPr>
+              <w:t>&lt;&lt;es_&gt;&gt;</w:t>
             </w:r>
           </w:p>
         </w:tc>
@@ -1559,34 +1621,131 @@
             <w:pPr>
               <w:spacing w:before="40" w:after="40"/>
               <w:rPr>
+                <w:rFonts w:ascii="GDSTransportWebsite" w:hAnsi="GDSTransportWebsite"/>
+                <w:color w:val="000000" w:themeColor="text1"/>
+              </w:rPr>
+            </w:pPr>
+            <w:r>
+              <w:rPr>
+                <w:rFonts w:ascii="GDSTransportWebsite" w:hAnsi="GDSTransportWebsite"/>
+                <w:color w:val="000000" w:themeColor="text1"/>
+              </w:rPr>
+              <w:t>&lt;&lt;cs_</w:t>
+            </w:r>
+            <w:proofErr w:type="gramStart"/>
+            <w:r>
+              <w:rPr>
+                <w:rFonts w:ascii="GDSTransportWebsite" w:hAnsi="GDSTransportWebsite"/>
+                <w:color w:val="000000" w:themeColor="text1"/>
+              </w:rPr>
+              <w:t>{</w:t>
+            </w:r>
+            <w:r>
+              <w:rPr>
+                <w:rFonts w:ascii="GDSTransportWebsite" w:hAnsi="GDSTransportWebsite"/>
+                <w:color w:val="000000" w:themeColor="text1"/>
+              </w:rPr>
+              <w:t>!</w:t>
+            </w:r>
+            <w:r>
+              <w:rPr>
+                <w:rFonts w:ascii="GDSTransportWebsite" w:hAnsi="GDSTransportWebsite"/>
+                <w:color w:val="000000" w:themeColor="text1"/>
+              </w:rPr>
+              <w:t>isBlank</w:t>
+            </w:r>
+            <w:proofErr w:type="gramEnd"/>
+            <w:r>
+              <w:rPr>
+                <w:rFonts w:ascii="GDSTransportWebsite" w:hAnsi="GDSTransportWebsite"/>
+                <w:color w:val="000000" w:themeColor="text1"/>
+              </w:rPr>
+              <w:t>(</w:t>
+            </w:r>
+            <w:r>
+              <w:rPr>
+                <w:rFonts w:ascii="GDSTransportWebsite" w:hAnsi="GDSTransportWebsite"/>
+                <w:color w:val="0A0A0A"/>
+              </w:rPr>
+              <w:t>individualDateOfBirth</w:t>
+            </w:r>
+            <w:r>
+              <w:rPr>
+                <w:rFonts w:ascii="GDSTransportWebsite" w:hAnsi="GDSTransportWebsite"/>
+                <w:color w:val="000000" w:themeColor="text1"/>
+              </w:rPr>
+              <w:t>)}&gt;&gt;</w:t>
+            </w:r>
+            <w:r>
+              <w:rPr>
+                <w:rFonts w:ascii="GDSTransportWebsite" w:hAnsi="GDSTransportWebsite"/>
+                <w:color w:val="000000" w:themeColor="text1"/>
+              </w:rPr>
+              <w:t>&lt;&lt;{dateFormat(</w:t>
+            </w:r>
+            <w:r>
+              <w:rPr>
+                <w:rFonts w:ascii="GDSTransportWebsite" w:hAnsi="GDSTransportWebsite"/>
+                <w:color w:val="0A0A0A"/>
+              </w:rPr>
+              <w:t>individualDateOfBirth</w:t>
+            </w:r>
+            <w:r>
+              <w:rPr>
+                <w:rFonts w:ascii="GDSTransportWebsite" w:hAnsi="GDSTransportWebsite"/>
+                <w:color w:val="000000" w:themeColor="text1"/>
+              </w:rPr>
+              <w:t xml:space="preserve">,‘d MMMM </w:t>
+            </w:r>
+            <w:proofErr w:type="spellStart"/>
+            <w:r>
+              <w:rPr>
+                <w:rFonts w:ascii="GDSTransportWebsite" w:hAnsi="GDSTransportWebsite"/>
+                <w:color w:val="000000" w:themeColor="text1"/>
+              </w:rPr>
+              <w:t>yyyy</w:t>
+            </w:r>
+            <w:proofErr w:type="spellEnd"/>
+            <w:r>
+              <w:rPr>
+                <w:rFonts w:ascii="GDSTransportWebsite" w:hAnsi="GDSTransportWebsite"/>
+                <w:color w:val="000000" w:themeColor="text1"/>
+              </w:rPr>
+              <w:t>’,‘dd-MM-</w:t>
+            </w:r>
+            <w:proofErr w:type="spellStart"/>
+            <w:r>
+              <w:rPr>
+                <w:rFonts w:ascii="GDSTransportWebsite" w:hAnsi="GDSTransportWebsite"/>
+                <w:color w:val="000000" w:themeColor="text1"/>
+              </w:rPr>
+              <w:t>yyyy</w:t>
+            </w:r>
+            <w:proofErr w:type="spellEnd"/>
+            <w:r>
+              <w:rPr>
+                <w:rFonts w:ascii="GDSTransportWebsite" w:hAnsi="GDSTransportWebsite"/>
+                <w:color w:val="000000" w:themeColor="text1"/>
+              </w:rPr>
+              <w:t>’)}&gt;&gt;</w:t>
+            </w:r>
+            <w:r>
+              <w:rPr>
+                <w:rFonts w:ascii="GDSTransportWebsite" w:hAnsi="GDSTransportWebsite"/>
+                <w:color w:val="000000" w:themeColor="text1"/>
+              </w:rPr>
+              <w:t xml:space="preserve"> &lt;&lt;es_&gt;&gt;</w:t>
+            </w:r>
+          </w:p>
+          <w:p>
+            <w:pPr>
+              <w:spacing w:before="40" w:after="40"/>
+              <w:rPr>
                 <w:rFonts w:ascii="Arial" w:hAnsi="Arial" w:cs="Arial"/>
                 <w:sz w:val="22"/>
                 <w:szCs w:val="22"/>
               </w:rPr>
             </w:pPr>
-            <w:r>
-              <w:rPr>
-                <w:rFonts w:ascii="GDSTransportWebsite" w:hAnsi="GDSTransportWebsite"/>
-                <w:color w:val="0A0A0A"/>
-              </w:rPr>
-              <w:t>&lt;&lt;</w:t>
-            </w:r>
-            <w:proofErr w:type="spellStart"/>
-            <w:r>
-              <w:rPr>
-                <w:rFonts w:ascii="GDSTransportWebsite" w:hAnsi="GDSTransportWebsite"/>
-                <w:color w:val="0A0A0A"/>
-              </w:rPr>
-              <w:t>dateOfBirth</w:t>
-            </w:r>
-            <w:proofErr w:type="spellEnd"/>
-            <w:r>
-              <w:rPr>
-                <w:rFonts w:ascii="GDSTransportWebsite" w:hAnsi="GDSTransportWebsite"/>
-                <w:color w:val="0A0A0A"/>
-              </w:rPr>
-              <w:t>&gt;&gt;</w:t>
-            </w:r>
           </w:p>
         </w:tc>
       </w:tr>
@@ -1854,6 +2013,7 @@
                 <w:color w:val="0A0A0A"/>
                 <w:shd w:val="clear" w:color="auto" w:fill="FFFFFF"/>
               </w:rPr>
+              <w:lastRenderedPageBreak/>
               <w:t>S</w:t>
             </w:r>
             <w:r>
@@ -2088,7 +2248,6 @@
                 <w:rFonts w:ascii="GDSTransportWebsite" w:hAnsi="GDSTransportWebsite"/>
                 <w:color w:val="0A0A0A"/>
               </w:rPr>
-              <w:lastRenderedPageBreak/>
               <w:t>&lt;&lt;</w:t>
             </w:r>
             <w:proofErr w:type="gramStart"/>
@@ -2523,7 +2682,6 @@
                 <w:color w:val="0A0A0A"/>
                 <w:shd w:val="clear" w:color="auto" w:fill="FFFFFF"/>
               </w:rPr>
-              <w:lastRenderedPageBreak/>
               <w:t>Phone number</w:t>
             </w:r>
           </w:p>
@@ -3533,6 +3691,7 @@
                 <w:color w:val="0A0A0A"/>
                 <w:shd w:val="clear" w:color="auto" w:fill="FFFFFF"/>
               </w:rPr>
+              <w:lastRenderedPageBreak/>
               <w:t>Organisation name</w:t>
             </w:r>
           </w:p>
@@ -3759,15 +3918,7 @@
                 <w:rFonts w:ascii="GDSTransportWebsite" w:hAnsi="GDSTransportWebsite"/>
                 <w:color w:val="0A0A0A"/>
               </w:rPr>
-              <w:t>&lt;&lt;e</w:t>
-            </w:r>
-            <w:r>
-              <w:rPr>
-                <w:rFonts w:ascii="GDSTransportWebsite" w:hAnsi="GDSTransportWebsite"/>
-                <w:color w:val="0A0A0A"/>
-              </w:rPr>
-              <w:lastRenderedPageBreak/>
-              <w:t>s_&gt;&gt;</w:t>
+              <w:t>&lt;&lt;es_&gt;&gt;</w:t>
             </w:r>
             <w:r>
               <w:rPr>
@@ -4216,7 +4367,6 @@
                 <w:color w:val="0A0A0A"/>
                 <w:shd w:val="clear" w:color="auto" w:fill="FFFFFF"/>
               </w:rPr>
-              <w:lastRenderedPageBreak/>
               <w:t>Email address</w:t>
             </w:r>
           </w:p>
@@ -5079,6 +5229,7 @@
                 <w:color w:val="0A0A0A"/>
                 <w:shd w:val="clear" w:color="auto" w:fill="FFFFFF"/>
               </w:rPr>
+              <w:lastRenderedPageBreak/>
               <w:t>&lt;&lt;</w:t>
             </w:r>
             <w:proofErr w:type="spellStart"/>
@@ -5282,7 +5433,6 @@
                 <w:color w:val="0A0A0A"/>
                 <w:shd w:val="clear" w:color="auto" w:fill="FFFFFF"/>
               </w:rPr>
-              <w:lastRenderedPageBreak/>
               <w:t>&lt;&lt;</w:t>
             </w:r>
             <w:proofErr w:type="spellStart"/>
@@ -5519,6 +5669,13 @@
                 <w:color w:val="0A0A0A"/>
               </w:rPr>
               <w:t>&gt;&gt;</w:t>
+            </w:r>
+            <w:r>
+              <w:rPr>
+                <w:rFonts w:ascii="GDSTransportWebsite" w:hAnsi="GDSTransportWebsite"/>
+                <w:color w:val="0A0A0A"/>
+              </w:rPr>
+              <w:t>%</w:t>
             </w:r>
           </w:p>
           <w:p>
@@ -6930,6 +7087,7 @@
                 <w:color w:val="0A0A0A"/>
                 <w:shd w:val="clear" w:color="auto" w:fill="FFFFFF"/>
               </w:rPr>
+              <w:lastRenderedPageBreak/>
               <w:t>Claim fee</w:t>
             </w:r>
           </w:p>
@@ -7090,7 +7248,6 @@
           <w:sz w:val="36"/>
           <w:szCs w:val="36"/>
         </w:rPr>
-        <w:lastRenderedPageBreak/>
         <w:t>Statement of truth</w:t>
       </w:r>
     </w:p>
@@ -7443,12 +7600,6 @@
       <w:r>
         <w:t xml:space="preserve"> you could get a County Court Judgment (CCJ) made against you.</w:t>
       </w:r>
-    </w:p>
-    <w:p>
-      <w:pPr>
-        <w:pStyle w:val="NormalWeb"/>
-        <w:spacing w:after="40"/>
-      </w:pPr>
     </w:p>
     <w:sectPr>
       <w:headerReference w:type="default" r:id="rId13"/>
@@ -12101,35 +12252,6 @@
 </file>
 
 <file path=customXml/item1.xml><?xml version="1.0" encoding="utf-8"?>
-<?mso-contentType ?>
-<FormTemplates xmlns="http://schemas.microsoft.com/sharepoint/v3/contenttype/forms">
-  <Display>DocumentLibraryForm</Display>
-  <Edit>DocumentLibraryForm</Edit>
-  <New>DocumentLibraryForm</New>
-</FormTemplates>
-</file>
-
-<file path=customXml/item2.xml><?xml version="1.0" encoding="utf-8"?>
-<p:properties xmlns:p="http://schemas.microsoft.com/office/2006/metadata/properties" xmlns:xsi="http://www.w3.org/2001/XMLSchema-instance" xmlns:pc="http://schemas.microsoft.com/office/infopath/2007/PartnerControls">
-  <documentManagement>
-    <Stage xmlns="f336f4fe-8719-4ea2-b5d6-29b3a580aeb4">Approved</Stage>
-    <Next_x0020_Stage xmlns="f336f4fe-8719-4ea2-b5d6-29b3a580aeb4">ApproveOrReject</Next_x0020_Stage>
-    <Admin_x0020_Action xmlns="f336f4fe-8719-4ea2-b5d6-29b3a580aeb4" xsi:nil="true"/>
-    <Template_x0020_Category xmlns="f336f4fe-8719-4ea2-b5d6-29b3a580aeb4">Claim Form - CLM</Template_x0020_Category>
-    <Action xmlns="f336f4fe-8719-4ea2-b5d6-29b3a580aeb4" xsi:nil="true"/>
-    <Purpose1 xmlns="f336f4fe-8719-4ea2-b5d6-29b3a580aeb4">Sealed claim</Purpose1>
-    <Template_x0020_Language xmlns="f336f4fe-8719-4ea2-b5d6-29b3a580aeb4">English - ENG</Template_x0020_Language>
-    <Rename xmlns="f336f4fe-8719-4ea2-b5d6-29b3a580aeb4">true</Rename>
-    <Tornado_x0020_Filename xmlns="f336f4fe-8719-4ea2-b5d6-29b3a580aeb4" xsi:nil="true"/>
-    <Approval_x0020_Request_x0020_Comment xmlns="f336f4fe-8719-4ea2-b5d6-29b3a580aeb4">This template amends the placeholders for applicant's representative details only. the overall sealed claim form remains same. It is required to cleanup code under tech debt story https://tools.hmcts.net/jira/browse/CMC-1384.
-Thanks 
-Sabah</Approval_x0020_Request_x0020_Comment>
-    <Publication_x0020_Date xmlns="f336f4fe-8719-4ea2-b5d6-29b3a580aeb4">2020-12-15T00:00:00+00:00</Publication_x0020_Date>
-  </documentManagement>
-</p:properties>
-</file>
-
-<file path=customXml/item3.xml><?xml version="1.0" encoding="utf-8"?>
 <ct:contentTypeSchema xmlns:ct="http://schemas.microsoft.com/office/2006/metadata/contentType" xmlns:ma="http://schemas.microsoft.com/office/2006/metadata/properties/metaAttributes" ct:_="" ma:_="" ma:contentTypeName="_CtTemplate" ma:contentTypeID="0x01010064A5FDCCFB03F540B94405305D7DE14F00A4F8B82F7CEF57469A8FE5CEAB7A0EE0" ma:contentTypeVersion="53" ma:contentTypeDescription="Part of Template Management with Site Columns representing custom attributes." ma:contentTypeScope="" ma:versionID="69a47f6434bbb6ed0a644919a98a9681">
   <xsd:schema xmlns:xsd="http://www.w3.org/2001/XMLSchema" xmlns:xs="http://www.w3.org/2001/XMLSchema" xmlns:p="http://schemas.microsoft.com/office/2006/metadata/properties" xmlns:ns2="f336f4fe-8719-4ea2-b5d6-29b3a580aeb4" xmlns:ns3="b57b892a-dd61-4bba-b372-a8d93da2c7e6" targetNamespace="http://schemas.microsoft.com/office/2006/metadata/properties" ma:root="true" ma:fieldsID="71934021bdb6f6617baa79601bda5045" ns2:_="" ns3:_="">
     <xsd:import namespace="f336f4fe-8719-4ea2-b5d6-29b3a580aeb4"/>
@@ -12444,29 +12566,40 @@
 </ct:contentTypeSchema>
 </file>
 
-<file path=customXml/item4.xml><?xml version="1.0" encoding="utf-8"?>
+<file path=customXml/item2.xml><?xml version="1.0" encoding="utf-8"?>
 <b:Sources xmlns:b="http://schemas.openxmlformats.org/officeDocument/2006/bibliography" xmlns="http://schemas.openxmlformats.org/officeDocument/2006/bibliography" SelectedStyle="\APASixthEditionOfficeOnline.xsl" StyleName="APA" Version="6"/>
 </file>
 
-<file path=customXml/itemProps1.xml><?xml version="1.0" encoding="utf-8"?>
-<ds:datastoreItem xmlns:ds="http://schemas.openxmlformats.org/officeDocument/2006/customXml" ds:itemID="{9661752A-6D7B-4880-80FA-DA4AA1F0C9AC}">
-  <ds:schemaRefs>
-    <ds:schemaRef ds:uri="http://schemas.microsoft.com/sharepoint/v3/contenttype/forms"/>
-  </ds:schemaRefs>
-</ds:datastoreItem>
+<file path=customXml/item3.xml><?xml version="1.0" encoding="utf-8"?>
+<?mso-contentType ?>
+<FormTemplates xmlns="http://schemas.microsoft.com/sharepoint/v3/contenttype/forms">
+  <Display>DocumentLibraryForm</Display>
+  <Edit>DocumentLibraryForm</Edit>
+  <New>DocumentLibraryForm</New>
+</FormTemplates>
 </file>
 
-<file path=customXml/itemProps2.xml><?xml version="1.0" encoding="utf-8"?>
-<ds:datastoreItem xmlns:ds="http://schemas.openxmlformats.org/officeDocument/2006/customXml" ds:itemID="{B7EA20FE-B0E7-4AF0-B5E0-DCFC63125D32}">
-  <ds:schemaRefs>
-    <ds:schemaRef ds:uri="http://schemas.microsoft.com/office/2006/metadata/properties"/>
-    <ds:schemaRef ds:uri="http://schemas.microsoft.com/office/infopath/2007/PartnerControls"/>
-    <ds:schemaRef ds:uri="f336f4fe-8719-4ea2-b5d6-29b3a580aeb4"/>
-  </ds:schemaRefs>
-</ds:datastoreItem>
+<file path=customXml/item4.xml><?xml version="1.0" encoding="utf-8"?>
+<p:properties xmlns:p="http://schemas.microsoft.com/office/2006/metadata/properties" xmlns:xsi="http://www.w3.org/2001/XMLSchema-instance" xmlns:pc="http://schemas.microsoft.com/office/infopath/2007/PartnerControls">
+  <documentManagement>
+    <Stage xmlns="f336f4fe-8719-4ea2-b5d6-29b3a580aeb4">Approved</Stage>
+    <Next_x0020_Stage xmlns="f336f4fe-8719-4ea2-b5d6-29b3a580aeb4">ApproveOrReject</Next_x0020_Stage>
+    <Admin_x0020_Action xmlns="f336f4fe-8719-4ea2-b5d6-29b3a580aeb4" xsi:nil="true"/>
+    <Template_x0020_Category xmlns="f336f4fe-8719-4ea2-b5d6-29b3a580aeb4">Claim Form - CLM</Template_x0020_Category>
+    <Action xmlns="f336f4fe-8719-4ea2-b5d6-29b3a580aeb4" xsi:nil="true"/>
+    <Purpose1 xmlns="f336f4fe-8719-4ea2-b5d6-29b3a580aeb4">Sealed claim</Purpose1>
+    <Template_x0020_Language xmlns="f336f4fe-8719-4ea2-b5d6-29b3a580aeb4">English - ENG</Template_x0020_Language>
+    <Rename xmlns="f336f4fe-8719-4ea2-b5d6-29b3a580aeb4">true</Rename>
+    <Tornado_x0020_Filename xmlns="f336f4fe-8719-4ea2-b5d6-29b3a580aeb4" xsi:nil="true"/>
+    <Approval_x0020_Request_x0020_Comment xmlns="f336f4fe-8719-4ea2-b5d6-29b3a580aeb4">This template amends the placeholders for applicant's representative details only. the overall sealed claim form remains same. It is required to cleanup code under tech debt story https://tools.hmcts.net/jira/browse/CMC-1384.
+Thanks 
+Sabah</Approval_x0020_Request_x0020_Comment>
+    <Publication_x0020_Date xmlns="f336f4fe-8719-4ea2-b5d6-29b3a580aeb4">2020-12-15T00:00:00+00:00</Publication_x0020_Date>
+  </documentManagement>
+</p:properties>
 </file>
 
-<file path=customXml/itemProps3.xml><?xml version="1.0" encoding="utf-8"?>
+<file path=customXml/itemProps1.xml><?xml version="1.0" encoding="utf-8"?>
 <ds:datastoreItem xmlns:ds="http://schemas.openxmlformats.org/officeDocument/2006/customXml" ds:itemID="{AB4F0F77-07BE-4DE8-9026-089648199880}">
   <ds:schemaRefs>
     <ds:schemaRef ds:uri="http://schemas.microsoft.com/office/2006/metadata/contentType"/>
@@ -12485,10 +12618,28 @@
 </ds:datastoreItem>
 </file>
 
-<file path=customXml/itemProps4.xml><?xml version="1.0" encoding="utf-8"?>
+<file path=customXml/itemProps2.xml><?xml version="1.0" encoding="utf-8"?>
 <ds:datastoreItem xmlns:ds="http://schemas.openxmlformats.org/officeDocument/2006/customXml" ds:itemID="{7183F800-C880-4AB6-A44E-2AEFA96BE374}">
   <ds:schemaRefs>
     <ds:schemaRef ds:uri="http://schemas.openxmlformats.org/officeDocument/2006/bibliography"/>
   </ds:schemaRefs>
 </ds:datastoreItem>
+</file>
+
+<file path=customXml/itemProps3.xml><?xml version="1.0" encoding="utf-8"?>
+<ds:datastoreItem xmlns:ds="http://schemas.openxmlformats.org/officeDocument/2006/customXml" ds:itemID="{9661752A-6D7B-4880-80FA-DA4AA1F0C9AC}">
+  <ds:schemaRefs>
+    <ds:schemaRef ds:uri="http://schemas.microsoft.com/sharepoint/v3/contenttype/forms"/>
+  </ds:schemaRefs>
+</ds:datastoreItem>
+</file>
+
+<file path=customXml/itemProps4.xml><?xml version="1.0" encoding="utf-8"?>
+<ds:datastoreItem xmlns:ds="http://schemas.openxmlformats.org/officeDocument/2006/customXml" ds:itemID="{B7EA20FE-B0E7-4AF0-B5E0-DCFC63125D32}">
+  <ds:schemaRefs>
+    <ds:schemaRef ds:uri="http://schemas.microsoft.com/office/2006/metadata/properties"/>
+    <ds:schemaRef ds:uri="http://schemas.microsoft.com/office/infopath/2007/PartnerControls"/>
+    <ds:schemaRef ds:uri="f336f4fe-8719-4ea2-b5d6-29b3a580aeb4"/>
+  </ds:schemaRefs>
+</ds:datastoreItem>
 </file>
</xml_diff>

<commit_message>
Updated the footer of the sealed claim form
Updated the footer of the sealed claim form to include the additional information as part of https://tools.hmcts.net/jira/browse/ROC-9469
</commit_message>
<xml_diff>
--- a/docker/docmosis/templates/CV-SPEC-CLM-ENG-00001-v01.docx
+++ b/docker/docmosis/templates/CV-SPEC-CLM-ENG-00001-v01.docx
@@ -1902,14 +1902,28 @@
             <w:r>
               <w:rPr>
                 <w:rFonts w:ascii="GDSTransportWebsite" w:hAnsi="GDSTransportWebsite"/>
-                <w:b/>
-                <w:bCs/>
-                <w:color w:val="0A0A0A"/>
-                <w:shd w:val="clear" w:color="auto" w:fill="FFFFFF"/>
+                <w:color w:val="0A0A0A"/>
+                <w:sz w:val="36"/>
+                <w:szCs w:val="36"/>
               </w:rPr>
               <w:t>Organisation name</w:t>
             </w:r>
           </w:p>
+          <w:p>
+            <w:pPr>
+              <w:jc w:val="right"/>
+              <w:rPr>
+                <w:rFonts w:ascii="GDSTransportWebsite" w:hAnsi="GDSTransportWebsite"/>
+                <w:color w:val="0A0A0A"/>
+                <w:sz w:val="36"/>
+                <w:szCs w:val="36"/>
+              </w:rPr>
+            </w:pPr>
+          </w:p>
+          <w:p/>
+          <w:p/>
+          <w:p/>
+          <w:p/>
         </w:tc>
         <w:tc>
           <w:tcPr>
@@ -1931,6 +1945,7 @@
                 <w:rFonts w:ascii="GDSTransportWebsite" w:hAnsi="GDSTransportWebsite"/>
                 <w:color w:val="0A0A0A"/>
               </w:rPr>
+              <w:lastRenderedPageBreak/>
               <w:t>&lt;</w:t>
             </w:r>
             <w:r>
@@ -2013,7 +2028,6 @@
                 <w:color w:val="0A0A0A"/>
                 <w:shd w:val="clear" w:color="auto" w:fill="FFFFFF"/>
               </w:rPr>
-              <w:lastRenderedPageBreak/>
               <w:t>S</w:t>
             </w:r>
             <w:r>
@@ -3665,6 +3679,7 @@
                 <w:sz w:val="36"/>
                 <w:szCs w:val="36"/>
               </w:rPr>
+              <w:lastRenderedPageBreak/>
               <w:t>Defendant’s legal representative</w:t>
             </w:r>
           </w:p>
@@ -3691,7 +3706,6 @@
                 <w:color w:val="0A0A0A"/>
                 <w:shd w:val="clear" w:color="auto" w:fill="FFFFFF"/>
               </w:rPr>
-              <w:lastRenderedPageBreak/>
               <w:t>Organisation name</w:t>
             </w:r>
           </w:p>
@@ -7087,7 +7101,6 @@
                 <w:color w:val="0A0A0A"/>
                 <w:shd w:val="clear" w:color="auto" w:fill="FFFFFF"/>
               </w:rPr>
-              <w:lastRenderedPageBreak/>
               <w:t>Claim fee</w:t>
             </w:r>
           </w:p>
@@ -7164,6 +7177,7 @@
                 <w:color w:val="0A0A0A"/>
                 <w:shd w:val="clear" w:color="auto" w:fill="FFFFFF"/>
               </w:rPr>
+              <w:lastRenderedPageBreak/>
               <w:t>Total</w:t>
             </w:r>
           </w:p>
@@ -7638,8 +7652,9 @@
     <w:sectPr>
       <w:headerReference w:type="default" r:id="rId13"/>
       <w:footerReference w:type="default" r:id="rId14"/>
+      <w:footerReference w:type="first" r:id="rId15"/>
       <w:pgSz w:w="12240" w:h="15840"/>
-      <w:pgMar w:top="1134" w:right="1440" w:bottom="1134" w:left="1440" w:header="720" w:footer="720" w:gutter="0"/>
+      <w:pgMar w:top="1134" w:right="877" w:bottom="1134" w:left="1440" w:header="720" w:footer="552" w:gutter="0"/>
       <w:cols w:space="720"/>
       <w:titlePg/>
       <w:docGrid w:linePitch="326"/>
@@ -7684,18 +7699,24 @@
       <w:tblLook w:val="04A0" w:firstRow="1" w:lastRow="0" w:firstColumn="1" w:lastColumn="0" w:noHBand="0" w:noVBand="1"/>
     </w:tblPr>
     <w:tblGrid>
-      <w:gridCol w:w="1696"/>
+      <w:gridCol w:w="1843"/>
       <w:gridCol w:w="4537"/>
       <w:gridCol w:w="3117"/>
     </w:tblGrid>
     <w:tr>
       <w:tc>
         <w:tcPr>
-          <w:tcW w:w="1696" w:type="dxa"/>
+          <w:tcW w:w="1843" w:type="dxa"/>
         </w:tcPr>
         <w:p>
           <w:pPr>
             <w:pStyle w:val="NormalWeb"/>
+            <w:rPr>
+              <w:rFonts w:ascii="GDSTransportWebsite" w:hAnsi="GDSTransportWebsite"/>
+              <w:color w:val="515151"/>
+              <w:sz w:val="16"/>
+              <w:szCs w:val="16"/>
+            </w:rPr>
           </w:pPr>
           <w:r>
             <w:rPr>
@@ -7715,7 +7736,23 @@
         <w:p>
           <w:pPr>
             <w:pStyle w:val="NormalWeb"/>
+            <w:ind w:left="-104"/>
+            <w:rPr>
+              <w:rFonts w:ascii="GDSTransportWebsite" w:hAnsi="GDSTransportWebsite"/>
+              <w:color w:val="515151"/>
+              <w:sz w:val="16"/>
+              <w:szCs w:val="16"/>
+            </w:rPr>
           </w:pPr>
+          <w:r>
+            <w:rPr>
+              <w:rFonts w:ascii="GDSTransportWebsite" w:hAnsi="GDSTransportWebsite"/>
+              <w:color w:val="515151"/>
+              <w:sz w:val="16"/>
+              <w:szCs w:val="16"/>
+            </w:rPr>
+            <w:t>For further details of the courts www.gov.uk/find-court-tribunal</w:t>
+          </w:r>
         </w:p>
       </w:tc>
       <w:tc>
@@ -7727,14 +7764,16 @@
             <w:pStyle w:val="NormalWeb"/>
             <w:jc w:val="right"/>
             <w:rPr>
-              <w:rFonts w:ascii="Times" w:hAnsi="Times"/>
+              <w:rFonts w:ascii="GDSTransportWebsite" w:hAnsi="GDSTransportWebsite"/>
+              <w:color w:val="515151"/>
               <w:sz w:val="16"/>
               <w:szCs w:val="16"/>
             </w:rPr>
           </w:pPr>
           <w:r>
             <w:rPr>
-              <w:rFonts w:ascii="Times" w:hAnsi="Times"/>
+              <w:rFonts w:ascii="GDSTransportWebsite" w:hAnsi="GDSTransportWebsite"/>
+              <w:color w:val="515151"/>
               <w:sz w:val="16"/>
               <w:szCs w:val="16"/>
             </w:rPr>
@@ -7742,7 +7781,8 @@
           </w:r>
           <w:r>
             <w:rPr>
-              <w:rFonts w:ascii="Times" w:hAnsi="Times"/>
+              <w:rFonts w:ascii="GDSTransportWebsite" w:hAnsi="GDSTransportWebsite"/>
+              <w:color w:val="515151"/>
               <w:sz w:val="16"/>
               <w:szCs w:val="16"/>
             </w:rPr>
@@ -7750,7 +7790,8 @@
           </w:r>
           <w:r>
             <w:rPr>
-              <w:rFonts w:ascii="Times" w:hAnsi="Times"/>
+              <w:rFonts w:ascii="GDSTransportWebsite" w:hAnsi="GDSTransportWebsite"/>
+              <w:color w:val="515151"/>
               <w:sz w:val="16"/>
               <w:szCs w:val="16"/>
             </w:rPr>
@@ -7758,7 +7799,8 @@
           </w:r>
           <w:r>
             <w:rPr>
-              <w:rFonts w:ascii="Times" w:hAnsi="Times"/>
+              <w:rFonts w:ascii="GDSTransportWebsite" w:hAnsi="GDSTransportWebsite"/>
+              <w:color w:val="515151"/>
               <w:sz w:val="16"/>
               <w:szCs w:val="16"/>
             </w:rPr>
@@ -7766,7 +7808,8 @@
           </w:r>
           <w:r>
             <w:rPr>
-              <w:rFonts w:ascii="Times" w:hAnsi="Times"/>
+              <w:rFonts w:ascii="GDSTransportWebsite" w:hAnsi="GDSTransportWebsite"/>
+              <w:color w:val="515151"/>
               <w:sz w:val="16"/>
               <w:szCs w:val="16"/>
             </w:rPr>
@@ -7774,7 +7817,8 @@
           </w:r>
           <w:r>
             <w:rPr>
-              <w:rFonts w:ascii="Times" w:hAnsi="Times"/>
+              <w:rFonts w:ascii="GDSTransportWebsite" w:hAnsi="GDSTransportWebsite"/>
+              <w:color w:val="515151"/>
               <w:sz w:val="16"/>
               <w:szCs w:val="16"/>
             </w:rPr>
@@ -7782,7 +7826,8 @@
           </w:r>
           <w:r>
             <w:rPr>
-              <w:rFonts w:ascii="Times" w:hAnsi="Times"/>
+              <w:rFonts w:ascii="GDSTransportWebsite" w:hAnsi="GDSTransportWebsite"/>
+              <w:color w:val="515151"/>
               <w:sz w:val="16"/>
               <w:szCs w:val="16"/>
             </w:rPr>
@@ -7790,7 +7835,8 @@
           </w:r>
           <w:r>
             <w:rPr>
-              <w:rFonts w:ascii="Times" w:hAnsi="Times"/>
+              <w:rFonts w:ascii="GDSTransportWebsite" w:hAnsi="GDSTransportWebsite"/>
+              <w:color w:val="515151"/>
               <w:sz w:val="16"/>
               <w:szCs w:val="16"/>
             </w:rPr>
@@ -7798,7 +7844,8 @@
           </w:r>
           <w:r>
             <w:rPr>
-              <w:rFonts w:ascii="Times" w:hAnsi="Times"/>
+              <w:rFonts w:ascii="GDSTransportWebsite" w:hAnsi="GDSTransportWebsite"/>
+              <w:color w:val="515151"/>
               <w:sz w:val="16"/>
               <w:szCs w:val="16"/>
             </w:rPr>
@@ -7806,7 +7853,8 @@
           </w:r>
           <w:r>
             <w:rPr>
-              <w:rFonts w:ascii="Times" w:hAnsi="Times"/>
+              <w:rFonts w:ascii="GDSTransportWebsite" w:hAnsi="GDSTransportWebsite"/>
+              <w:color w:val="515151"/>
               <w:sz w:val="16"/>
               <w:szCs w:val="16"/>
             </w:rPr>
@@ -7814,7 +7862,8 @@
           </w:r>
           <w:r>
             <w:rPr>
-              <w:rFonts w:ascii="Times" w:hAnsi="Times"/>
+              <w:rFonts w:ascii="GDSTransportWebsite" w:hAnsi="GDSTransportWebsite"/>
+              <w:color w:val="515151"/>
               <w:sz w:val="16"/>
               <w:szCs w:val="16"/>
             </w:rPr>
@@ -7822,7 +7871,8 @@
           </w:r>
           <w:r>
             <w:rPr>
-              <w:rFonts w:ascii="Times" w:hAnsi="Times"/>
+              <w:rFonts w:ascii="GDSTransportWebsite" w:hAnsi="GDSTransportWebsite"/>
+              <w:color w:val="515151"/>
               <w:sz w:val="16"/>
               <w:szCs w:val="16"/>
             </w:rPr>
@@ -7830,7 +7880,8 @@
           </w:r>
           <w:r>
             <w:rPr>
-              <w:rFonts w:ascii="Times" w:hAnsi="Times"/>
+              <w:rFonts w:ascii="GDSTransportWebsite" w:hAnsi="GDSTransportWebsite"/>
+              <w:color w:val="515151"/>
               <w:sz w:val="16"/>
               <w:szCs w:val="16"/>
             </w:rPr>
@@ -7838,7 +7889,8 @@
           </w:r>
           <w:r>
             <w:rPr>
-              <w:rFonts w:ascii="Times" w:hAnsi="Times"/>
+              <w:rFonts w:ascii="GDSTransportWebsite" w:hAnsi="GDSTransportWebsite"/>
+              <w:color w:val="515151"/>
               <w:sz w:val="16"/>
               <w:szCs w:val="16"/>
             </w:rPr>
@@ -7852,6 +7904,124 @@
     <w:pPr>
       <w:pStyle w:val="Footer"/>
     </w:pPr>
+  </w:p>
+</w:ftr>
+</file>
+
+<file path=word/footer2.xml><?xml version="1.0" encoding="utf-8"?>
+<w:ftr xmlns:wpc="http://schemas.microsoft.com/office/word/2010/wordprocessingCanvas" xmlns:cx="http://schemas.microsoft.com/office/drawing/2014/chartex" xmlns:cx1="http://schemas.microsoft.com/office/drawing/2015/9/8/chartex" xmlns:cx2="http://schemas.microsoft.com/office/drawing/2015/10/21/chartex" xmlns:cx3="http://schemas.microsoft.com/office/drawing/2016/5/9/chartex" xmlns:cx4="http://schemas.microsoft.com/office/drawing/2016/5/10/chartex" xmlns:cx5="http://schemas.microsoft.com/office/drawing/2016/5/11/chartex" xmlns:cx6="http://schemas.microsoft.com/office/drawing/2016/5/12/chartex" xmlns:cx7="http://schemas.microsoft.com/office/drawing/2016/5/13/chartex" xmlns:cx8="http://schemas.microsoft.com/office/drawing/2016/5/14/chartex" xmlns:mc="http://schemas.openxmlformats.org/markup-compatibility/2006" xmlns:aink="http://schemas.microsoft.com/office/drawing/2016/ink" xmlns:am3d="http://schemas.microsoft.com/office/drawing/2017/model3d" xmlns:o="urn:schemas-microsoft-com:office:office" xmlns:r="http://schemas.openxmlformats.org/officeDocument/2006/relationships" xmlns:m="http://schemas.openxmlformats.org/officeDocument/2006/math" xmlns:v="urn:schemas-microsoft-com:vml" xmlns:wp14="http://schemas.microsoft.com/office/word/2010/wordprocessingDrawing" xmlns:wp="http://schemas.openxmlformats.org/drawingml/2006/wordprocessingDrawing" xmlns:w10="urn:schemas-microsoft-com:office:word" xmlns:w="http://schemas.openxmlformats.org/wordprocessingml/2006/main" xmlns:w14="http://schemas.microsoft.com/office/word/2010/wordml" xmlns:w15="http://schemas.microsoft.com/office/word/2012/wordml" xmlns:w16cex="http://schemas.microsoft.com/office/word/2018/wordml/cex" xmlns:w16cid="http://schemas.microsoft.com/office/word/2016/wordml/cid" xmlns:w16="http://schemas.microsoft.com/office/word/2018/wordml" xmlns:w16sdtdh="http://schemas.microsoft.com/office/word/2020/wordml/sdtdatahash" xmlns:w16se="http://schemas.microsoft.com/office/word/2015/wordml/symex" xmlns:wpg="http://schemas.microsoft.com/office/word/2010/wordprocessingGroup" xmlns:wpi="http://schemas.microsoft.com/office/word/2010/wordprocessingInk" xmlns:wne="http://schemas.microsoft.com/office/word/2006/wordml" xmlns:wps="http://schemas.microsoft.com/office/word/2010/wordprocessingShape" mc:Ignorable="w14 w15 w16se w16cid w16 w16cex w16sdtdh wp14">
+  <w:p>
+    <w:pPr>
+      <w:pStyle w:val="Footer"/>
+      <w:rPr>
+        <w:rFonts w:ascii="GDSTransportWebsite" w:hAnsi="GDSTransportWebsite"/>
+        <w:color w:val="0A0A0A"/>
+        <w:sz w:val="16"/>
+        <w:szCs w:val="13"/>
+      </w:rPr>
+    </w:pPr>
+    <w:r>
+      <w:rPr>
+        <w:rFonts w:ascii="GDSTransportWebsite" w:hAnsi="GDSTransportWebsite"/>
+        <w:color w:val="515151"/>
+        <w:sz w:val="16"/>
+        <w:szCs w:val="16"/>
+      </w:rPr>
+      <w:t>N1</w:t>
+    </w:r>
+    <w:r>
+      <w:rPr>
+        <w:rFonts w:ascii="GDSTransportWebsite" w:hAnsi="GDSTransportWebsite"/>
+        <w:color w:val="0A0A0A"/>
+        <w:sz w:val="16"/>
+        <w:szCs w:val="13"/>
+      </w:rPr>
+      <w:tab/>
+    </w:r>
+    <w:r>
+      <w:rPr>
+        <w:rFonts w:ascii="GDSTransportWebsite" w:hAnsi="GDSTransportWebsite"/>
+        <w:color w:val="0A0A0A"/>
+        <w:sz w:val="16"/>
+        <w:szCs w:val="13"/>
+      </w:rPr>
+      <w:t xml:space="preserve">For further details of the courts </w:t>
+    </w:r>
+    <w:r>
+      <w:rPr>
+        <w:rFonts w:ascii="GDSTransportWebsite" w:hAnsi="GDSTransportWebsite"/>
+        <w:color w:val="0A0A0A"/>
+        <w:sz w:val="16"/>
+        <w:szCs w:val="13"/>
+      </w:rPr>
+      <w:t>www.gov.uk/find-court-tribunal</w:t>
+    </w:r>
+    <w:r>
+      <w:rPr>
+        <w:rFonts w:ascii="GDSTransportWebsite" w:hAnsi="GDSTransportWebsite"/>
+        <w:color w:val="0A0A0A"/>
+        <w:sz w:val="16"/>
+        <w:szCs w:val="13"/>
+      </w:rPr>
+      <w:t xml:space="preserve"> </w:t>
+    </w:r>
+    <w:r>
+      <w:rPr>
+        <w:rFonts w:ascii="GDSTransportWebsite" w:hAnsi="GDSTransportWebsite"/>
+        <w:color w:val="0A0A0A"/>
+        <w:sz w:val="16"/>
+        <w:szCs w:val="13"/>
+      </w:rPr>
+      <w:tab/>
+      <w:t xml:space="preserve">                                       </w:t>
+    </w:r>
+    <w:r>
+      <w:rPr>
+        <w:rFonts w:ascii="GDSTransportWebsite" w:hAnsi="GDSTransportWebsite"/>
+        <w:color w:val="0A0A0A"/>
+        <w:sz w:val="16"/>
+        <w:szCs w:val="13"/>
+      </w:rPr>
+      <w:t xml:space="preserve">© Crown </w:t>
+    </w:r>
+    <w:proofErr w:type="gramStart"/>
+    <w:r>
+      <w:rPr>
+        <w:rFonts w:ascii="GDSTransportWebsite" w:hAnsi="GDSTransportWebsite"/>
+        <w:color w:val="0A0A0A"/>
+        <w:sz w:val="16"/>
+        <w:szCs w:val="13"/>
+      </w:rPr>
+      <w:t>copyright</w:t>
+    </w:r>
+    <w:r>
+      <w:rPr>
+        <w:rFonts w:ascii="GDSTransportWebsite" w:hAnsi="GDSTransportWebsite"/>
+        <w:color w:val="0A0A0A"/>
+        <w:sz w:val="16"/>
+        <w:szCs w:val="13"/>
+      </w:rPr>
+      <w:t xml:space="preserve">  </w:t>
+    </w:r>
+    <w:r>
+      <w:rPr>
+        <w:rFonts w:ascii="GDSTransportWebsite" w:hAnsi="GDSTransportWebsite"/>
+        <w:color w:val="0A0A0A"/>
+        <w:sz w:val="16"/>
+        <w:szCs w:val="13"/>
+      </w:rPr>
+      <w:t>Page</w:t>
+    </w:r>
+    <w:proofErr w:type="gramEnd"/>
+    <w:r>
+      <w:rPr>
+        <w:rFonts w:ascii="GDSTransportWebsite" w:hAnsi="GDSTransportWebsite"/>
+        <w:color w:val="0A0A0A"/>
+        <w:sz w:val="16"/>
+        <w:szCs w:val="13"/>
+      </w:rPr>
+      <w:t xml:space="preserve"> 1 of 5</w:t>
+    </w:r>
   </w:p>
 </w:ftr>
 </file>
@@ -12306,19 +12476,6 @@
 </file>
 
 <file path=customXml/item2.xml><?xml version="1.0" encoding="utf-8"?>
-<?mso-contentType ?>
-<FormTemplates xmlns="http://schemas.microsoft.com/sharepoint/v3/contenttype/forms">
-  <Display>DocumentLibraryForm</Display>
-  <Edit>DocumentLibraryForm</Edit>
-  <New>DocumentLibraryForm</New>
-</FormTemplates>
-</file>
-
-<file path=customXml/item3.xml><?xml version="1.0" encoding="utf-8"?>
-<b:Sources xmlns:b="http://schemas.openxmlformats.org/officeDocument/2006/bibliography" xmlns="http://schemas.openxmlformats.org/officeDocument/2006/bibliography" SelectedStyle="\APASixthEditionOfficeOnline.xsl" StyleName="APA" Version="6"/>
-</file>
-
-<file path=customXml/item4.xml><?xml version="1.0" encoding="utf-8"?>
 <ct:contentTypeSchema xmlns:ct="http://schemas.microsoft.com/office/2006/metadata/contentType" xmlns:ma="http://schemas.microsoft.com/office/2006/metadata/properties/metaAttributes" ct:_="" ma:_="" ma:contentTypeName="_CtTemplate" ma:contentTypeID="0x01010064A5FDCCFB03F540B94405305D7DE14F00A4F8B82F7CEF57469A8FE5CEAB7A0EE0" ma:contentTypeVersion="53" ma:contentTypeDescription="Part of Template Management with Site Columns representing custom attributes." ma:contentTypeScope="" ma:versionID="69a47f6434bbb6ed0a644919a98a9681">
   <xsd:schema xmlns:xsd="http://www.w3.org/2001/XMLSchema" xmlns:xs="http://www.w3.org/2001/XMLSchema" xmlns:p="http://schemas.microsoft.com/office/2006/metadata/properties" xmlns:ns2="f336f4fe-8719-4ea2-b5d6-29b3a580aeb4" xmlns:ns3="b57b892a-dd61-4bba-b372-a8d93da2c7e6" targetNamespace="http://schemas.microsoft.com/office/2006/metadata/properties" ma:root="true" ma:fieldsID="71934021bdb6f6617baa79601bda5045" ns2:_="" ns3:_="">
     <xsd:import namespace="f336f4fe-8719-4ea2-b5d6-29b3a580aeb4"/>
@@ -12633,6 +12790,19 @@
 </ct:contentTypeSchema>
 </file>
 
+<file path=customXml/item3.xml><?xml version="1.0" encoding="utf-8"?>
+<b:Sources xmlns:b="http://schemas.openxmlformats.org/officeDocument/2006/bibliography" xmlns="http://schemas.openxmlformats.org/officeDocument/2006/bibliography" SelectedStyle="\APASixthEditionOfficeOnline.xsl" StyleName="APA" Version="6"/>
+</file>
+
+<file path=customXml/item4.xml><?xml version="1.0" encoding="utf-8"?>
+<?mso-contentType ?>
+<FormTemplates xmlns="http://schemas.microsoft.com/sharepoint/v3/contenttype/forms">
+  <Display>DocumentLibraryForm</Display>
+  <Edit>DocumentLibraryForm</Edit>
+  <New>DocumentLibraryForm</New>
+</FormTemplates>
+</file>
+
 <file path=customXml/itemProps1.xml><?xml version="1.0" encoding="utf-8"?>
 <ds:datastoreItem xmlns:ds="http://schemas.openxmlformats.org/officeDocument/2006/customXml" ds:itemID="{B7EA20FE-B0E7-4AF0-B5E0-DCFC63125D32}">
   <ds:schemaRefs>
@@ -12644,22 +12814,6 @@
 </file>
 
 <file path=customXml/itemProps2.xml><?xml version="1.0" encoding="utf-8"?>
-<ds:datastoreItem xmlns:ds="http://schemas.openxmlformats.org/officeDocument/2006/customXml" ds:itemID="{9661752A-6D7B-4880-80FA-DA4AA1F0C9AC}">
-  <ds:schemaRefs>
-    <ds:schemaRef ds:uri="http://schemas.microsoft.com/sharepoint/v3/contenttype/forms"/>
-  </ds:schemaRefs>
-</ds:datastoreItem>
-</file>
-
-<file path=customXml/itemProps3.xml><?xml version="1.0" encoding="utf-8"?>
-<ds:datastoreItem xmlns:ds="http://schemas.openxmlformats.org/officeDocument/2006/customXml" ds:itemID="{7183F800-C880-4AB6-A44E-2AEFA96BE374}">
-  <ds:schemaRefs>
-    <ds:schemaRef ds:uri="http://schemas.openxmlformats.org/officeDocument/2006/bibliography"/>
-  </ds:schemaRefs>
-</ds:datastoreItem>
-</file>
-
-<file path=customXml/itemProps4.xml><?xml version="1.0" encoding="utf-8"?>
 <ds:datastoreItem xmlns:ds="http://schemas.openxmlformats.org/officeDocument/2006/customXml" ds:itemID="{AB4F0F77-07BE-4DE8-9026-089648199880}">
   <ds:schemaRefs>
     <ds:schemaRef ds:uri="http://schemas.microsoft.com/office/2006/metadata/contentType"/>
@@ -12676,4 +12830,20 @@
     <ds:schemaRef ds:uri="http://schemas.microsoft.com/internal/obd"/>
   </ds:schemaRefs>
 </ds:datastoreItem>
+</file>
+
+<file path=customXml/itemProps3.xml><?xml version="1.0" encoding="utf-8"?>
+<ds:datastoreItem xmlns:ds="http://schemas.openxmlformats.org/officeDocument/2006/customXml" ds:itemID="{7183F800-C880-4AB6-A44E-2AEFA96BE374}">
+  <ds:schemaRefs>
+    <ds:schemaRef ds:uri="http://schemas.openxmlformats.org/officeDocument/2006/bibliography"/>
+  </ds:schemaRefs>
+</ds:datastoreItem>
+</file>
+
+<file path=customXml/itemProps4.xml><?xml version="1.0" encoding="utf-8"?>
+<ds:datastoreItem xmlns:ds="http://schemas.openxmlformats.org/officeDocument/2006/customXml" ds:itemID="{9661752A-6D7B-4880-80FA-DA4AA1F0C9AC}">
+  <ds:schemaRefs>
+    <ds:schemaRef ds:uri="http://schemas.microsoft.com/sharepoint/v3/contenttype/forms"/>
+  </ds:schemaRefs>
+</ds:datastoreItem>
 </file>
</xml_diff>